<commit_message>
add final Slide for the presentation and final SRS document
</commit_message>
<xml_diff>
--- a/Adwa_SRS_Document_Final.docx
+++ b/Adwa_SRS_Document_Final.docx
@@ -912,7 +912,19 @@
             <w:rPr>
               <w:rFonts w:ascii="Times New Roman" w:hAnsi="Times New Roman" w:cs="Times New Roman"/>
             </w:rPr>
-            <w:t>Dawit Abraham             ENR//04</w:t>
+            <w:t>Dawit Abraham             ENR/</w:t>
+          </w:r>
+          <w:r>
+            <w:rPr>
+              <w:rFonts w:ascii="Times New Roman" w:hAnsi="Times New Roman" w:cs="Times New Roman"/>
+            </w:rPr>
+            <w:t>3942</w:t>
+          </w:r>
+          <w:r>
+            <w:rPr>
+              <w:rFonts w:ascii="Times New Roman" w:hAnsi="Times New Roman" w:cs="Times New Roman"/>
+            </w:rPr>
+            <w:t>/04</w:t>
           </w:r>
         </w:p>
         <w:p>
@@ -994,7 +1006,19 @@
             <w:rPr>
               <w:rFonts w:ascii="Times New Roman" w:hAnsi="Times New Roman" w:cs="Times New Roman"/>
             </w:rPr>
-            <w:t>Tirusew Zerihun              ENR//04</w:t>
+            <w:t>Tirusew Zerihun              ENR/</w:t>
+          </w:r>
+          <w:r>
+            <w:rPr>
+              <w:rFonts w:ascii="Times New Roman" w:hAnsi="Times New Roman" w:cs="Times New Roman"/>
+            </w:rPr>
+            <w:t>2514</w:t>
+          </w:r>
+          <w:r>
+            <w:rPr>
+              <w:rFonts w:ascii="Times New Roman" w:hAnsi="Times New Roman" w:cs="Times New Roman"/>
+            </w:rPr>
+            <w:t>/04</w:t>
           </w:r>
         </w:p>
         <w:p>
@@ -4103,6 +4127,202 @@
     </w:p>
     <w:p>
       <w:pPr>
+        <w:spacing w:after="0" w:line="360" w:lineRule="auto"/>
+        <w:ind w:left="1440"/>
+        <w:rPr>
+          <w:rFonts w:ascii="Times New Roman" w:hAnsi="Times New Roman" w:cs="Times New Roman"/>
+          <w:sz w:val="24"/>
+          <w:szCs w:val="24"/>
+        </w:rPr>
+      </w:pPr>
+    </w:p>
+    <w:p>
+      <w:pPr>
+        <w:spacing w:after="0" w:line="360" w:lineRule="auto"/>
+        <w:ind w:left="1440"/>
+        <w:rPr>
+          <w:rFonts w:ascii="Times New Roman" w:hAnsi="Times New Roman" w:cs="Times New Roman"/>
+          <w:sz w:val="24"/>
+          <w:szCs w:val="24"/>
+        </w:rPr>
+      </w:pPr>
+    </w:p>
+    <w:p>
+      <w:pPr>
+        <w:spacing w:after="0" w:line="360" w:lineRule="auto"/>
+        <w:ind w:left="1440"/>
+        <w:rPr>
+          <w:rFonts w:ascii="Times New Roman" w:hAnsi="Times New Roman" w:cs="Times New Roman"/>
+          <w:sz w:val="24"/>
+          <w:szCs w:val="24"/>
+        </w:rPr>
+      </w:pPr>
+      <w:r>
+        <w:rPr>
+          <w:rFonts w:ascii="Times New Roman" w:hAnsi="Times New Roman" w:cs="Times New Roman"/>
+          <w:noProof/>
+          <w:sz w:val="24"/>
+          <w:szCs w:val="24"/>
+          <w:lang w:eastAsia="en-US"/>
+        </w:rPr>
+        <w:lastRenderedPageBreak/>
+        <w:drawing>
+          <wp:inline distT="0" distB="0" distL="0" distR="0">
+            <wp:extent cx="2061208" cy="1021404"/>
+            <wp:effectExtent l="19050" t="0" r="0" b="0"/>
+            <wp:docPr id="5" name="Picture 1" descr="C:\Users\BENGEOS-PC\Documents\Adwa\game screenshots\gameenv.png"/>
+            <wp:cNvGraphicFramePr>
+              <a:graphicFrameLocks xmlns:a="http://schemas.openxmlformats.org/drawingml/2006/main" noChangeAspect="1"/>
+            </wp:cNvGraphicFramePr>
+            <a:graphic xmlns:a="http://schemas.openxmlformats.org/drawingml/2006/main">
+              <a:graphicData uri="http://schemas.openxmlformats.org/drawingml/2006/picture">
+                <pic:pic xmlns:pic="http://schemas.openxmlformats.org/drawingml/2006/picture">
+                  <pic:nvPicPr>
+                    <pic:cNvPr id="0" name="Picture 1" descr="C:\Users\BENGEOS-PC\Documents\Adwa\game screenshots\gameenv.png"/>
+                    <pic:cNvPicPr>
+                      <a:picLocks noChangeAspect="1" noChangeArrowheads="1"/>
+                    </pic:cNvPicPr>
+                  </pic:nvPicPr>
+                  <pic:blipFill>
+                    <a:blip r:embed="rId12"/>
+                    <a:srcRect/>
+                    <a:stretch>
+                      <a:fillRect/>
+                    </a:stretch>
+                  </pic:blipFill>
+                  <pic:spPr bwMode="auto">
+                    <a:xfrm>
+                      <a:off x="0" y="0"/>
+                      <a:ext cx="2061188" cy="1021394"/>
+                    </a:xfrm>
+                    <a:prstGeom prst="rect">
+                      <a:avLst/>
+                    </a:prstGeom>
+                    <a:noFill/>
+                    <a:ln w="9525">
+                      <a:noFill/>
+                      <a:miter lim="800000"/>
+                      <a:headEnd/>
+                      <a:tailEnd/>
+                    </a:ln>
+                  </pic:spPr>
+                </pic:pic>
+              </a:graphicData>
+            </a:graphic>
+          </wp:inline>
+        </w:drawing>
+      </w:r>
+      <w:r>
+        <w:rPr>
+          <w:rFonts w:ascii="Times New Roman" w:hAnsi="Times New Roman" w:cs="Times New Roman"/>
+          <w:noProof/>
+          <w:sz w:val="24"/>
+          <w:szCs w:val="24"/>
+          <w:lang w:eastAsia="en-US"/>
+        </w:rPr>
+        <w:drawing>
+          <wp:inline distT="0" distB="0" distL="0" distR="0">
+            <wp:extent cx="2062669" cy="1018540"/>
+            <wp:effectExtent l="19050" t="0" r="0" b="0"/>
+            <wp:docPr id="6" name="Picture 2" descr="C:\Users\BENGEOS-PC\Documents\Adwa\game screenshots\gameenv2.png"/>
+            <wp:cNvGraphicFramePr>
+              <a:graphicFrameLocks xmlns:a="http://schemas.openxmlformats.org/drawingml/2006/main" noChangeAspect="1"/>
+            </wp:cNvGraphicFramePr>
+            <a:graphic xmlns:a="http://schemas.openxmlformats.org/drawingml/2006/main">
+              <a:graphicData uri="http://schemas.openxmlformats.org/drawingml/2006/picture">
+                <pic:pic xmlns:pic="http://schemas.openxmlformats.org/drawingml/2006/picture">
+                  <pic:nvPicPr>
+                    <pic:cNvPr id="0" name="Picture 2" descr="C:\Users\BENGEOS-PC\Documents\Adwa\game screenshots\gameenv2.png"/>
+                    <pic:cNvPicPr>
+                      <a:picLocks noChangeAspect="1" noChangeArrowheads="1"/>
+                    </pic:cNvPicPr>
+                  </pic:nvPicPr>
+                  <pic:blipFill>
+                    <a:blip r:embed="rId13"/>
+                    <a:srcRect/>
+                    <a:stretch>
+                      <a:fillRect/>
+                    </a:stretch>
+                  </pic:blipFill>
+                  <pic:spPr bwMode="auto">
+                    <a:xfrm>
+                      <a:off x="0" y="0"/>
+                      <a:ext cx="2062804" cy="1018607"/>
+                    </a:xfrm>
+                    <a:prstGeom prst="rect">
+                      <a:avLst/>
+                    </a:prstGeom>
+                    <a:noFill/>
+                    <a:ln w="9525">
+                      <a:noFill/>
+                      <a:miter lim="800000"/>
+                      <a:headEnd/>
+                      <a:tailEnd/>
+                    </a:ln>
+                  </pic:spPr>
+                </pic:pic>
+              </a:graphicData>
+            </a:graphic>
+          </wp:inline>
+        </w:drawing>
+      </w:r>
+      <w:r>
+        <w:rPr>
+          <w:rFonts w:ascii="Times New Roman" w:hAnsi="Times New Roman" w:cs="Times New Roman"/>
+          <w:noProof/>
+          <w:sz w:val="24"/>
+          <w:szCs w:val="24"/>
+          <w:lang w:eastAsia="en-US"/>
+        </w:rPr>
+        <w:drawing>
+          <wp:inline distT="0" distB="0" distL="0" distR="0">
+            <wp:extent cx="2039664" cy="1887166"/>
+            <wp:effectExtent l="19050" t="0" r="0" b="0"/>
+            <wp:docPr id="7" name="Picture 3" descr="C:\Users\BENGEOS-PC\Documents\Adwa\game screenshots\gamestart2.png"/>
+            <wp:cNvGraphicFramePr>
+              <a:graphicFrameLocks xmlns:a="http://schemas.openxmlformats.org/drawingml/2006/main" noChangeAspect="1"/>
+            </wp:cNvGraphicFramePr>
+            <a:graphic xmlns:a="http://schemas.openxmlformats.org/drawingml/2006/main">
+              <a:graphicData uri="http://schemas.openxmlformats.org/drawingml/2006/picture">
+                <pic:pic xmlns:pic="http://schemas.openxmlformats.org/drawingml/2006/picture">
+                  <pic:nvPicPr>
+                    <pic:cNvPr id="0" name="Picture 3" descr="C:\Users\BENGEOS-PC\Documents\Adwa\game screenshots\gamestart2.png"/>
+                    <pic:cNvPicPr>
+                      <a:picLocks noChangeAspect="1" noChangeArrowheads="1"/>
+                    </pic:cNvPicPr>
+                  </pic:nvPicPr>
+                  <pic:blipFill>
+                    <a:blip r:embed="rId14"/>
+                    <a:srcRect/>
+                    <a:stretch>
+                      <a:fillRect/>
+                    </a:stretch>
+                  </pic:blipFill>
+                  <pic:spPr bwMode="auto">
+                    <a:xfrm>
+                      <a:off x="0" y="0"/>
+                      <a:ext cx="2039664" cy="1887166"/>
+                    </a:xfrm>
+                    <a:prstGeom prst="rect">
+                      <a:avLst/>
+                    </a:prstGeom>
+                    <a:noFill/>
+                    <a:ln w="9525">
+                      <a:noFill/>
+                      <a:miter lim="800000"/>
+                      <a:headEnd/>
+                      <a:tailEnd/>
+                    </a:ln>
+                  </pic:spPr>
+                </pic:pic>
+              </a:graphicData>
+            </a:graphic>
+          </wp:inline>
+        </w:drawing>
+      </w:r>
+    </w:p>
+    <w:p>
+      <w:pPr>
         <w:pStyle w:val="ListParagraph"/>
         <w:spacing w:after="0" w:line="360" w:lineRule="auto"/>
         <w:ind w:left="2160"/>
@@ -4119,7 +4339,6 @@
       </w:pPr>
       <w:bookmarkStart w:id="18" w:name="_Toc435668670"/>
       <w:r>
-        <w:lastRenderedPageBreak/>
         <w:t>3.1.2</w:t>
       </w:r>
       <w:r>
@@ -4312,7 +4531,16 @@
           <w:sz w:val="24"/>
           <w:szCs w:val="24"/>
         </w:rPr>
-        <w:t xml:space="preserve">The main character of the game will be able to perform different combat actions. These actions will enable the player to progress through the game stages by killing and conquering enemy troops. The player controls the character using a mouse and a key board. The game will initially be configures to use the W-A-S-D. But it can also be modified for a different combination of control keys </w:t>
+        <w:t xml:space="preserve">The main character of the game will be able to perform different combat actions. These actions will enable the player to progress through the game stages by killing and conquering enemy troops. The player controls the </w:t>
+      </w:r>
+      <w:r>
+        <w:rPr>
+          <w:rFonts w:ascii="Times New Roman" w:hAnsi="Times New Roman" w:cs="Times New Roman"/>
+          <w:sz w:val="24"/>
+          <w:szCs w:val="24"/>
+        </w:rPr>
+        <w:lastRenderedPageBreak/>
+        <w:t xml:space="preserve">character using a mouse and a key board. The game will initially be configures to use the W-A-S-D. But it can also be modified for a different combination of control keys </w:t>
       </w:r>
     </w:p>
     <w:p>
@@ -4427,7 +4655,6 @@
           <w:sz w:val="24"/>
           <w:szCs w:val="24"/>
         </w:rPr>
-        <w:lastRenderedPageBreak/>
         <w:t>Throwing: This is an attacking mechanism when the player has a spear as a primary weapon</w:t>
       </w:r>
     </w:p>
@@ -4567,6 +4794,7 @@
           <w:sz w:val="24"/>
           <w:szCs w:val="24"/>
         </w:rPr>
+        <w:lastRenderedPageBreak/>
         <w:t>The additional weapons will provide additional power, accuracy and efficiency to the main character. These weapons include spears, shields, shot guns (Minishir), and other Ethiopian traditional war armaments.</w:t>
       </w:r>
     </w:p>
@@ -4778,6 +5006,7 @@
       </w:pPr>
       <w:bookmarkStart w:id="27" w:name="_Toc435668679"/>
       <w:r>
+        <w:lastRenderedPageBreak/>
         <w:t>3.2.6 Interactivity</w:t>
       </w:r>
       <w:bookmarkEnd w:id="27"/>
@@ -4983,7 +5212,16 @@
           <w:sz w:val="24"/>
           <w:szCs w:val="24"/>
         </w:rPr>
-        <w:t>To create coherence between each levels of the game, we may include fictitious events at certain points of the game without altering the main story. These modifications will enable us to create a better gaming experience for the player.</w:t>
+        <w:t xml:space="preserve">To create coherence between each levels of the game, we may include fictitious events at certain points of the game without altering the main </w:t>
+      </w:r>
+      <w:r>
+        <w:rPr>
+          <w:rFonts w:ascii="Times New Roman" w:hAnsi="Times New Roman" w:cs="Times New Roman"/>
+          <w:sz w:val="24"/>
+          <w:szCs w:val="24"/>
+        </w:rPr>
+        <w:lastRenderedPageBreak/>
+        <w:t>story. These modifications will enable us to create a better gaming experience for the player.</w:t>
       </w:r>
     </w:p>
     <w:p>
@@ -5010,7 +5248,7 @@
     </w:p>
     <w:p/>
     <w:sectPr>
-      <w:footerReference w:type="default" r:id="rId12"/>
+      <w:footerReference w:type="default" r:id="rId15"/>
       <w:pgSz w:w="12240" w:h="15840"/>
       <w:pgMar w:top="1728" w:right="1800" w:bottom="1440" w:left="1800" w:header="720" w:footer="720" w:gutter="0"/>
       <w:pgNumType w:start="0"/>
@@ -5100,7 +5338,7 @@
       <w:rPr>
         <w:noProof/>
       </w:rPr>
-      <w:t>4</w:t>
+      <w:t>5</w:t>
     </w:r>
     <w:r>
       <w:fldChar w:fldCharType="end"/>

</xml_diff>